<commit_message>
Assignment 3 Question 1 finished, commented and tested
</commit_message>
<xml_diff>
--- a/out/production/COMP1131/COMP1131 Assignment 2/COMP1131 Assignment 2 Using Classes and Objects.docx
+++ b/out/production/COMP1131/COMP1131 Assignment 2/COMP1131 Assignment 2 Using Classes and Objects.docx
@@ -47,7 +47,7 @@
                     <pic:cNvPicPr/>
                   </pic:nvPicPr>
                   <pic:blipFill>
-                    <a:blip r:embed="rId4"/>
+                    <a:blip r:embed="rId5"/>
                     <a:stretch>
                       <a:fillRect/>
                     </a:stretch>
@@ -89,7 +89,7 @@
                     <pic:cNvPicPr/>
                   </pic:nvPicPr>
                   <pic:blipFill>
-                    <a:blip r:embed="rId5"/>
+                    <a:blip r:embed="rId6"/>
                     <a:stretch>
                       <a:fillRect/>
                     </a:stretch>
@@ -131,7 +131,7 @@
                     <pic:cNvPicPr/>
                   </pic:nvPicPr>
                   <pic:blipFill>
-                    <a:blip r:embed="rId6"/>
+                    <a:blip r:embed="rId7"/>
                     <a:stretch>
                       <a:fillRect/>
                     </a:stretch>
@@ -173,7 +173,7 @@
                     <pic:cNvPicPr/>
                   </pic:nvPicPr>
                   <pic:blipFill>
-                    <a:blip r:embed="rId7"/>
+                    <a:blip r:embed="rId8"/>
                     <a:stretch>
                       <a:fillRect/>
                     </a:stretch>
@@ -215,7 +215,7 @@
                     <pic:cNvPicPr/>
                   </pic:nvPicPr>
                   <pic:blipFill>
-                    <a:blip r:embed="rId8"/>
+                    <a:blip r:embed="rId9"/>
                     <a:stretch>
                       <a:fillRect/>
                     </a:stretch>
@@ -260,7 +260,7 @@
                     <pic:cNvPicPr/>
                   </pic:nvPicPr>
                   <pic:blipFill>
-                    <a:blip r:embed="rId9"/>
+                    <a:blip r:embed="rId10"/>
                     <a:stretch>
                       <a:fillRect/>
                     </a:stretch>
@@ -299,7 +299,7 @@
                     <pic:cNvPicPr/>
                   </pic:nvPicPr>
                   <pic:blipFill>
-                    <a:blip r:embed="rId10"/>
+                    <a:blip r:embed="rId11"/>
                     <a:stretch>
                       <a:fillRect/>
                     </a:stretch>
@@ -338,7 +338,7 @@
                     <pic:cNvPicPr/>
                   </pic:nvPicPr>
                   <pic:blipFill>
-                    <a:blip r:embed="rId11"/>
+                    <a:blip r:embed="rId12"/>
                     <a:stretch>
                       <a:fillRect/>
                     </a:stretch>
@@ -377,7 +377,7 @@
                     <pic:cNvPicPr/>
                   </pic:nvPicPr>
                   <pic:blipFill>
-                    <a:blip r:embed="rId12"/>
+                    <a:blip r:embed="rId13"/>
                     <a:stretch>
                       <a:fillRect/>
                     </a:stretch>
@@ -409,8 +409,498 @@
         <w:t>Question 3:</w:t>
       </w:r>
     </w:p>
+    <w:p>
+      <w:r>
+        <w:drawing>
+          <wp:inline distT="0" distB="0" distL="0" distR="0" wp14:anchorId="3C9A3E32" wp14:editId="2F72863E">
+            <wp:extent cx="3825572" cy="1310754"/>
+            <wp:effectExtent l="0" t="0" r="3810" b="3810"/>
+            <wp:docPr id="650834438" name="Picture 1" descr="A screen shot of a computer code&#10;&#10;AI-generated content may be incorrect."/>
+            <wp:cNvGraphicFramePr>
+              <a:graphicFrameLocks xmlns:a="http://schemas.openxmlformats.org/drawingml/2006/main" noChangeAspect="1"/>
+            </wp:cNvGraphicFramePr>
+            <a:graphic xmlns:a="http://schemas.openxmlformats.org/drawingml/2006/main">
+              <a:graphicData uri="http://schemas.openxmlformats.org/drawingml/2006/picture">
+                <pic:pic xmlns:pic="http://schemas.openxmlformats.org/drawingml/2006/picture">
+                  <pic:nvPicPr>
+                    <pic:cNvPr id="650834438" name="Picture 1" descr="A screen shot of a computer code&#10;&#10;AI-generated content may be incorrect."/>
+                    <pic:cNvPicPr/>
+                  </pic:nvPicPr>
+                  <pic:blipFill>
+                    <a:blip r:embed="rId14"/>
+                    <a:stretch>
+                      <a:fillRect/>
+                    </a:stretch>
+                  </pic:blipFill>
+                  <pic:spPr>
+                    <a:xfrm>
+                      <a:off x="0" y="0"/>
+                      <a:ext cx="3825572" cy="1310754"/>
+                    </a:xfrm>
+                    <a:prstGeom prst="rect">
+                      <a:avLst/>
+                    </a:prstGeom>
+                  </pic:spPr>
+                </pic:pic>
+              </a:graphicData>
+            </a:graphic>
+          </wp:inline>
+        </w:drawing>
+      </w:r>
+    </w:p>
+    <w:p>
+      <w:r>
+        <w:drawing>
+          <wp:inline distT="0" distB="0" distL="0" distR="0" wp14:anchorId="6C924F43" wp14:editId="122F4F3F">
+            <wp:extent cx="3787468" cy="1386960"/>
+            <wp:effectExtent l="0" t="0" r="3810" b="3810"/>
+            <wp:docPr id="145625543" name="Picture 1" descr="A screen shot of a computer&#10;&#10;AI-generated content may be incorrect."/>
+            <wp:cNvGraphicFramePr>
+              <a:graphicFrameLocks xmlns:a="http://schemas.openxmlformats.org/drawingml/2006/main" noChangeAspect="1"/>
+            </wp:cNvGraphicFramePr>
+            <a:graphic xmlns:a="http://schemas.openxmlformats.org/drawingml/2006/main">
+              <a:graphicData uri="http://schemas.openxmlformats.org/drawingml/2006/picture">
+                <pic:pic xmlns:pic="http://schemas.openxmlformats.org/drawingml/2006/picture">
+                  <pic:nvPicPr>
+                    <pic:cNvPr id="145625543" name="Picture 1" descr="A screen shot of a computer&#10;&#10;AI-generated content may be incorrect."/>
+                    <pic:cNvPicPr/>
+                  </pic:nvPicPr>
+                  <pic:blipFill>
+                    <a:blip r:embed="rId15"/>
+                    <a:stretch>
+                      <a:fillRect/>
+                    </a:stretch>
+                  </pic:blipFill>
+                  <pic:spPr>
+                    <a:xfrm>
+                      <a:off x="0" y="0"/>
+                      <a:ext cx="3787468" cy="1386960"/>
+                    </a:xfrm>
+                    <a:prstGeom prst="rect">
+                      <a:avLst/>
+                    </a:prstGeom>
+                  </pic:spPr>
+                </pic:pic>
+              </a:graphicData>
+            </a:graphic>
+          </wp:inline>
+        </w:drawing>
+      </w:r>
+    </w:p>
+    <w:p>
+      <w:r>
+        <w:drawing>
+          <wp:inline distT="0" distB="0" distL="0" distR="0" wp14:anchorId="4C548405" wp14:editId="42A502D3">
+            <wp:extent cx="4625741" cy="1409822"/>
+            <wp:effectExtent l="0" t="0" r="3810" b="0"/>
+            <wp:docPr id="1516015711" name="Picture 1" descr="A screen shot of a computer&#10;&#10;AI-generated content may be incorrect."/>
+            <wp:cNvGraphicFramePr>
+              <a:graphicFrameLocks xmlns:a="http://schemas.openxmlformats.org/drawingml/2006/main" noChangeAspect="1"/>
+            </wp:cNvGraphicFramePr>
+            <a:graphic xmlns:a="http://schemas.openxmlformats.org/drawingml/2006/main">
+              <a:graphicData uri="http://schemas.openxmlformats.org/drawingml/2006/picture">
+                <pic:pic xmlns:pic="http://schemas.openxmlformats.org/drawingml/2006/picture">
+                  <pic:nvPicPr>
+                    <pic:cNvPr id="1516015711" name="Picture 1" descr="A screen shot of a computer&#10;&#10;AI-generated content may be incorrect."/>
+                    <pic:cNvPicPr/>
+                  </pic:nvPicPr>
+                  <pic:blipFill>
+                    <a:blip r:embed="rId16"/>
+                    <a:stretch>
+                      <a:fillRect/>
+                    </a:stretch>
+                  </pic:blipFill>
+                  <pic:spPr>
+                    <a:xfrm>
+                      <a:off x="0" y="0"/>
+                      <a:ext cx="4625741" cy="1409822"/>
+                    </a:xfrm>
+                    <a:prstGeom prst="rect">
+                      <a:avLst/>
+                    </a:prstGeom>
+                  </pic:spPr>
+                </pic:pic>
+              </a:graphicData>
+            </a:graphic>
+          </wp:inline>
+        </w:drawing>
+      </w:r>
+    </w:p>
+    <w:p>
+      <w:r>
+        <w:drawing>
+          <wp:inline distT="0" distB="0" distL="0" distR="0" wp14:anchorId="762F84EA" wp14:editId="782A4D80">
+            <wp:extent cx="3215919" cy="3177815"/>
+            <wp:effectExtent l="0" t="0" r="3810" b="3810"/>
+            <wp:docPr id="585243275" name="Picture 1" descr="A screenshot of a math test&#10;&#10;AI-generated content may be incorrect."/>
+            <wp:cNvGraphicFramePr>
+              <a:graphicFrameLocks xmlns:a="http://schemas.openxmlformats.org/drawingml/2006/main" noChangeAspect="1"/>
+            </wp:cNvGraphicFramePr>
+            <a:graphic xmlns:a="http://schemas.openxmlformats.org/drawingml/2006/main">
+              <a:graphicData uri="http://schemas.openxmlformats.org/drawingml/2006/picture">
+                <pic:pic xmlns:pic="http://schemas.openxmlformats.org/drawingml/2006/picture">
+                  <pic:nvPicPr>
+                    <pic:cNvPr id="585243275" name="Picture 1" descr="A screenshot of a math test&#10;&#10;AI-generated content may be incorrect."/>
+                    <pic:cNvPicPr/>
+                  </pic:nvPicPr>
+                  <pic:blipFill>
+                    <a:blip r:embed="rId17"/>
+                    <a:stretch>
+                      <a:fillRect/>
+                    </a:stretch>
+                  </pic:blipFill>
+                  <pic:spPr>
+                    <a:xfrm>
+                      <a:off x="0" y="0"/>
+                      <a:ext cx="3215919" cy="3177815"/>
+                    </a:xfrm>
+                    <a:prstGeom prst="rect">
+                      <a:avLst/>
+                    </a:prstGeom>
+                  </pic:spPr>
+                </pic:pic>
+              </a:graphicData>
+            </a:graphic>
+          </wp:inline>
+        </w:drawing>
+      </w:r>
+    </w:p>
+    <w:p>
+      <w:r>
+        <w:lastRenderedPageBreak/>
+        <w:drawing>
+          <wp:inline distT="0" distB="0" distL="0" distR="0" wp14:anchorId="61B70470" wp14:editId="2FB37267">
+            <wp:extent cx="4694327" cy="1272650"/>
+            <wp:effectExtent l="0" t="0" r="0" b="3810"/>
+            <wp:docPr id="668844341" name="Picture 1" descr="A screenshot of a computer program&#10;&#10;AI-generated content may be incorrect."/>
+            <wp:cNvGraphicFramePr>
+              <a:graphicFrameLocks xmlns:a="http://schemas.openxmlformats.org/drawingml/2006/main" noChangeAspect="1"/>
+            </wp:cNvGraphicFramePr>
+            <a:graphic xmlns:a="http://schemas.openxmlformats.org/drawingml/2006/main">
+              <a:graphicData uri="http://schemas.openxmlformats.org/drawingml/2006/picture">
+                <pic:pic xmlns:pic="http://schemas.openxmlformats.org/drawingml/2006/picture">
+                  <pic:nvPicPr>
+                    <pic:cNvPr id="668844341" name="Picture 1" descr="A screenshot of a computer program&#10;&#10;AI-generated content may be incorrect."/>
+                    <pic:cNvPicPr/>
+                  </pic:nvPicPr>
+                  <pic:blipFill>
+                    <a:blip r:embed="rId18"/>
+                    <a:stretch>
+                      <a:fillRect/>
+                    </a:stretch>
+                  </pic:blipFill>
+                  <pic:spPr>
+                    <a:xfrm>
+                      <a:off x="0" y="0"/>
+                      <a:ext cx="4694327" cy="1272650"/>
+                    </a:xfrm>
+                    <a:prstGeom prst="rect">
+                      <a:avLst/>
+                    </a:prstGeom>
+                  </pic:spPr>
+                </pic:pic>
+              </a:graphicData>
+            </a:graphic>
+          </wp:inline>
+        </w:drawing>
+      </w:r>
+    </w:p>
+    <w:p>
+      <w:r>
+        <w:drawing>
+          <wp:inline distT="0" distB="0" distL="0" distR="0" wp14:anchorId="525FDF3D" wp14:editId="0A0C212B">
+            <wp:extent cx="3254022" cy="3132091"/>
+            <wp:effectExtent l="0" t="0" r="3810" b="0"/>
+            <wp:docPr id="1476500607" name="Picture 1" descr="A screenshot of a math problem&#10;&#10;AI-generated content may be incorrect."/>
+            <wp:cNvGraphicFramePr>
+              <a:graphicFrameLocks xmlns:a="http://schemas.openxmlformats.org/drawingml/2006/main" noChangeAspect="1"/>
+            </wp:cNvGraphicFramePr>
+            <a:graphic xmlns:a="http://schemas.openxmlformats.org/drawingml/2006/main">
+              <a:graphicData uri="http://schemas.openxmlformats.org/drawingml/2006/picture">
+                <pic:pic xmlns:pic="http://schemas.openxmlformats.org/drawingml/2006/picture">
+                  <pic:nvPicPr>
+                    <pic:cNvPr id="1476500607" name="Picture 1" descr="A screenshot of a math problem&#10;&#10;AI-generated content may be incorrect."/>
+                    <pic:cNvPicPr/>
+                  </pic:nvPicPr>
+                  <pic:blipFill>
+                    <a:blip r:embed="rId19"/>
+                    <a:stretch>
+                      <a:fillRect/>
+                    </a:stretch>
+                  </pic:blipFill>
+                  <pic:spPr>
+                    <a:xfrm>
+                      <a:off x="0" y="0"/>
+                      <a:ext cx="3254022" cy="3132091"/>
+                    </a:xfrm>
+                    <a:prstGeom prst="rect">
+                      <a:avLst/>
+                    </a:prstGeom>
+                  </pic:spPr>
+                </pic:pic>
+              </a:graphicData>
+            </a:graphic>
+          </wp:inline>
+        </w:drawing>
+      </w:r>
+    </w:p>
+    <w:p>
+      <w:r>
+        <w:br w:type="page"/>
+      </w:r>
+    </w:p>
     <w:p/>
-    <w:p/>
+    <w:p>
+      <w:r>
+        <w:drawing>
+          <wp:inline distT="0" distB="0" distL="0" distR="0" wp14:anchorId="4A969787" wp14:editId="452A8B0D">
+            <wp:extent cx="4892464" cy="1524132"/>
+            <wp:effectExtent l="0" t="0" r="3810" b="0"/>
+            <wp:docPr id="437455842" name="Picture 1" descr="A screen shot of a computer&#10;&#10;AI-generated content may be incorrect."/>
+            <wp:cNvGraphicFramePr>
+              <a:graphicFrameLocks xmlns:a="http://schemas.openxmlformats.org/drawingml/2006/main" noChangeAspect="1"/>
+            </wp:cNvGraphicFramePr>
+            <a:graphic xmlns:a="http://schemas.openxmlformats.org/drawingml/2006/main">
+              <a:graphicData uri="http://schemas.openxmlformats.org/drawingml/2006/picture">
+                <pic:pic xmlns:pic="http://schemas.openxmlformats.org/drawingml/2006/picture">
+                  <pic:nvPicPr>
+                    <pic:cNvPr id="437455842" name="Picture 1" descr="A screen shot of a computer&#10;&#10;AI-generated content may be incorrect."/>
+                    <pic:cNvPicPr/>
+                  </pic:nvPicPr>
+                  <pic:blipFill>
+                    <a:blip r:embed="rId20"/>
+                    <a:stretch>
+                      <a:fillRect/>
+                    </a:stretch>
+                  </pic:blipFill>
+                  <pic:spPr>
+                    <a:xfrm>
+                      <a:off x="0" y="0"/>
+                      <a:ext cx="4892464" cy="1524132"/>
+                    </a:xfrm>
+                    <a:prstGeom prst="rect">
+                      <a:avLst/>
+                    </a:prstGeom>
+                  </pic:spPr>
+                </pic:pic>
+              </a:graphicData>
+            </a:graphic>
+          </wp:inline>
+        </w:drawing>
+      </w:r>
+    </w:p>
+    <w:p>
+      <w:r>
+        <w:drawing>
+          <wp:inline distT="0" distB="0" distL="0" distR="0" wp14:anchorId="7EB876A8" wp14:editId="5789D184">
+            <wp:extent cx="3337849" cy="3330229"/>
+            <wp:effectExtent l="0" t="0" r="0" b="3810"/>
+            <wp:docPr id="1392544645" name="Picture 1" descr="A screenshot of a math test&#10;&#10;AI-generated content may be incorrect."/>
+            <wp:cNvGraphicFramePr>
+              <a:graphicFrameLocks xmlns:a="http://schemas.openxmlformats.org/drawingml/2006/main" noChangeAspect="1"/>
+            </wp:cNvGraphicFramePr>
+            <a:graphic xmlns:a="http://schemas.openxmlformats.org/drawingml/2006/main">
+              <a:graphicData uri="http://schemas.openxmlformats.org/drawingml/2006/picture">
+                <pic:pic xmlns:pic="http://schemas.openxmlformats.org/drawingml/2006/picture">
+                  <pic:nvPicPr>
+                    <pic:cNvPr id="1392544645" name="Picture 1" descr="A screenshot of a math test&#10;&#10;AI-generated content may be incorrect."/>
+                    <pic:cNvPicPr/>
+                  </pic:nvPicPr>
+                  <pic:blipFill>
+                    <a:blip r:embed="rId21"/>
+                    <a:stretch>
+                      <a:fillRect/>
+                    </a:stretch>
+                  </pic:blipFill>
+                  <pic:spPr>
+                    <a:xfrm>
+                      <a:off x="0" y="0"/>
+                      <a:ext cx="3337849" cy="3330229"/>
+                    </a:xfrm>
+                    <a:prstGeom prst="rect">
+                      <a:avLst/>
+                    </a:prstGeom>
+                  </pic:spPr>
+                </pic:pic>
+              </a:graphicData>
+            </a:graphic>
+          </wp:inline>
+        </w:drawing>
+      </w:r>
+    </w:p>
+    <w:p>
+      <w:r>
+        <w:br w:type="page"/>
+      </w:r>
+    </w:p>
+    <w:p>
+      <w:r>
+        <w:lastRenderedPageBreak/>
+        <w:drawing>
+          <wp:inline distT="0" distB="0" distL="0" distR="0" wp14:anchorId="5208FE82" wp14:editId="505DD438">
+            <wp:extent cx="5486875" cy="1455546"/>
+            <wp:effectExtent l="0" t="0" r="0" b="0"/>
+            <wp:docPr id="1325539938" name="Picture 1" descr="A computer screen with white text&#10;&#10;AI-generated content may be incorrect."/>
+            <wp:cNvGraphicFramePr>
+              <a:graphicFrameLocks xmlns:a="http://schemas.openxmlformats.org/drawingml/2006/main" noChangeAspect="1"/>
+            </wp:cNvGraphicFramePr>
+            <a:graphic xmlns:a="http://schemas.openxmlformats.org/drawingml/2006/main">
+              <a:graphicData uri="http://schemas.openxmlformats.org/drawingml/2006/picture">
+                <pic:pic xmlns:pic="http://schemas.openxmlformats.org/drawingml/2006/picture">
+                  <pic:nvPicPr>
+                    <pic:cNvPr id="1325539938" name="Picture 1" descr="A computer screen with white text&#10;&#10;AI-generated content may be incorrect."/>
+                    <pic:cNvPicPr/>
+                  </pic:nvPicPr>
+                  <pic:blipFill>
+                    <a:blip r:embed="rId22"/>
+                    <a:stretch>
+                      <a:fillRect/>
+                    </a:stretch>
+                  </pic:blipFill>
+                  <pic:spPr>
+                    <a:xfrm>
+                      <a:off x="0" y="0"/>
+                      <a:ext cx="5486875" cy="1455546"/>
+                    </a:xfrm>
+                    <a:prstGeom prst="rect">
+                      <a:avLst/>
+                    </a:prstGeom>
+                  </pic:spPr>
+                </pic:pic>
+              </a:graphicData>
+            </a:graphic>
+          </wp:inline>
+        </w:drawing>
+      </w:r>
+    </w:p>
+    <w:p>
+      <w:r>
+        <w:drawing>
+          <wp:inline distT="0" distB="0" distL="0" distR="0" wp14:anchorId="1CDBA05A" wp14:editId="0763B5D6">
+            <wp:extent cx="3292125" cy="3033023"/>
+            <wp:effectExtent l="0" t="0" r="3810" b="0"/>
+            <wp:docPr id="980359325" name="Picture 1" descr="A screenshot of a math test&#10;&#10;AI-generated content may be incorrect."/>
+            <wp:cNvGraphicFramePr>
+              <a:graphicFrameLocks xmlns:a="http://schemas.openxmlformats.org/drawingml/2006/main" noChangeAspect="1"/>
+            </wp:cNvGraphicFramePr>
+            <a:graphic xmlns:a="http://schemas.openxmlformats.org/drawingml/2006/main">
+              <a:graphicData uri="http://schemas.openxmlformats.org/drawingml/2006/picture">
+                <pic:pic xmlns:pic="http://schemas.openxmlformats.org/drawingml/2006/picture">
+                  <pic:nvPicPr>
+                    <pic:cNvPr id="980359325" name="Picture 1" descr="A screenshot of a math test&#10;&#10;AI-generated content may be incorrect."/>
+                    <pic:cNvPicPr/>
+                  </pic:nvPicPr>
+                  <pic:blipFill>
+                    <a:blip r:embed="rId23"/>
+                    <a:stretch>
+                      <a:fillRect/>
+                    </a:stretch>
+                  </pic:blipFill>
+                  <pic:spPr>
+                    <a:xfrm>
+                      <a:off x="0" y="0"/>
+                      <a:ext cx="3292125" cy="3033023"/>
+                    </a:xfrm>
+                    <a:prstGeom prst="rect">
+                      <a:avLst/>
+                    </a:prstGeom>
+                  </pic:spPr>
+                </pic:pic>
+              </a:graphicData>
+            </a:graphic>
+          </wp:inline>
+        </w:drawing>
+      </w:r>
+    </w:p>
+    <w:p>
+      <w:r>
+        <w:t>*answer variance on volume is the difference between the Math.PI significant digits of 15 and the online calculator of 11.</w:t>
+      </w:r>
+    </w:p>
+    <w:p>
+      <w:r>
+        <w:br w:type="page"/>
+      </w:r>
+    </w:p>
+    <w:p>
+      <w:r>
+        <w:lastRenderedPageBreak/>
+        <w:drawing>
+          <wp:inline distT="0" distB="0" distL="0" distR="0" wp14:anchorId="4A0EABFE" wp14:editId="1962F6F8">
+            <wp:extent cx="4732430" cy="1303133"/>
+            <wp:effectExtent l="0" t="0" r="0" b="0"/>
+            <wp:docPr id="1063701843" name="Picture 1" descr="A screen shot of a computer&#10;&#10;AI-generated content may be incorrect."/>
+            <wp:cNvGraphicFramePr>
+              <a:graphicFrameLocks xmlns:a="http://schemas.openxmlformats.org/drawingml/2006/main" noChangeAspect="1"/>
+            </wp:cNvGraphicFramePr>
+            <a:graphic xmlns:a="http://schemas.openxmlformats.org/drawingml/2006/main">
+              <a:graphicData uri="http://schemas.openxmlformats.org/drawingml/2006/picture">
+                <pic:pic xmlns:pic="http://schemas.openxmlformats.org/drawingml/2006/picture">
+                  <pic:nvPicPr>
+                    <pic:cNvPr id="1063701843" name="Picture 1" descr="A screen shot of a computer&#10;&#10;AI-generated content may be incorrect."/>
+                    <pic:cNvPicPr/>
+                  </pic:nvPicPr>
+                  <pic:blipFill>
+                    <a:blip r:embed="rId24"/>
+                    <a:stretch>
+                      <a:fillRect/>
+                    </a:stretch>
+                  </pic:blipFill>
+                  <pic:spPr>
+                    <a:xfrm>
+                      <a:off x="0" y="0"/>
+                      <a:ext cx="4732430" cy="1303133"/>
+                    </a:xfrm>
+                    <a:prstGeom prst="rect">
+                      <a:avLst/>
+                    </a:prstGeom>
+                  </pic:spPr>
+                </pic:pic>
+              </a:graphicData>
+            </a:graphic>
+          </wp:inline>
+        </w:drawing>
+      </w:r>
+    </w:p>
+    <w:p>
+      <w:r>
+        <w:drawing>
+          <wp:inline distT="0" distB="0" distL="0" distR="0" wp14:anchorId="4FD6DB66" wp14:editId="55D46FDD">
+            <wp:extent cx="3284505" cy="3337849"/>
+            <wp:effectExtent l="0" t="0" r="0" b="0"/>
+            <wp:docPr id="569718173" name="Picture 1" descr="A screenshot of a math test&#10;&#10;AI-generated content may be incorrect."/>
+            <wp:cNvGraphicFramePr>
+              <a:graphicFrameLocks xmlns:a="http://schemas.openxmlformats.org/drawingml/2006/main" noChangeAspect="1"/>
+            </wp:cNvGraphicFramePr>
+            <a:graphic xmlns:a="http://schemas.openxmlformats.org/drawingml/2006/main">
+              <a:graphicData uri="http://schemas.openxmlformats.org/drawingml/2006/picture">
+                <pic:pic xmlns:pic="http://schemas.openxmlformats.org/drawingml/2006/picture">
+                  <pic:nvPicPr>
+                    <pic:cNvPr id="569718173" name="Picture 1" descr="A screenshot of a math test&#10;&#10;AI-generated content may be incorrect."/>
+                    <pic:cNvPicPr/>
+                  </pic:nvPicPr>
+                  <pic:blipFill>
+                    <a:blip r:embed="rId25"/>
+                    <a:stretch>
+                      <a:fillRect/>
+                    </a:stretch>
+                  </pic:blipFill>
+                  <pic:spPr>
+                    <a:xfrm>
+                      <a:off x="0" y="0"/>
+                      <a:ext cx="3284505" cy="3337849"/>
+                    </a:xfrm>
+                    <a:prstGeom prst="rect">
+                      <a:avLst/>
+                    </a:prstGeom>
+                  </pic:spPr>
+                </pic:pic>
+              </a:graphicData>
+            </a:graphic>
+          </wp:inline>
+        </w:drawing>
+      </w:r>
+    </w:p>
     <w:sectPr>
       <w:pgSz w:w="12240" w:h="15840"/>
       <w:pgMar w:top="1440" w:right="1440" w:bottom="1440" w:left="1440" w:header="708" w:footer="708" w:gutter="0"/>
@@ -1634,4 +2124,16 @@
     </a:ext>
   </a:extLst>
 </a:theme>
+</file>
+
+<file path=customXml/item1.xml><?xml version="1.0" encoding="utf-8"?>
+<b:Sources xmlns:b="http://schemas.openxmlformats.org/officeDocument/2006/bibliography" xmlns="http://schemas.openxmlformats.org/officeDocument/2006/bibliography" SelectedStyle="\APASixthEditionOfficeOnline.xsl" StyleName="APA" Version="6"/>
+</file>
+
+<file path=customXml/itemProps1.xml><?xml version="1.0" encoding="utf-8"?>
+<ds:datastoreItem xmlns:ds="http://schemas.openxmlformats.org/officeDocument/2006/customXml" ds:itemID="{D3A530F9-22B9-4A12-863A-E7AD111E0755}">
+  <ds:schemaRefs>
+    <ds:schemaRef ds:uri="http://schemas.openxmlformats.org/officeDocument/2006/bibliography"/>
+  </ds:schemaRefs>
+</ds:datastoreItem>
 </file>
</xml_diff>